<commit_message>
Backup folder - 2024-04-12 12:08:10
</commit_message>
<xml_diff>
--- a/АППЗ .Net/RR_1/РГР 622п ЗайченкоЯІ.docx
+++ b/АППЗ .Net/RR_1/РГР 622п ЗайченкоЯІ.docx
@@ -1323,7 +1323,7 @@
       <w:pPr>
         <w:pStyle w:val="af5"/>
         <w:rPr>
-          <w:lang w:val="en-US"/>
+          <w:lang w:val="ru-RU"/>
         </w:rPr>
       </w:pPr>
       <w:bookmarkStart w:id="5" w:name="_Hlk158672340"/>
@@ -1356,7 +1356,7 @@
       <w:pPr>
         <w:pStyle w:val="af5"/>
         <w:rPr>
-          <w:lang w:val="en-US"/>
+          <w:lang w:val="ru-RU"/>
         </w:rPr>
       </w:pPr>
     </w:p>
@@ -3574,6 +3574,9 @@
         <w:pStyle w:val="af9"/>
       </w:pPr>
       <w:r>
+        <w:rPr>
+          <w:noProof/>
+        </w:rPr>
         <w:drawing>
           <wp:inline distT="0" distB="0" distL="0" distR="0" wp14:anchorId="70088DBE" wp14:editId="29A17F63">
             <wp:extent cx="4349492" cy="3019646"/>
@@ -5188,10 +5191,7 @@
         <w:fldChar w:fldCharType="end"/>
       </w:r>
       <w:r>
-        <w:t xml:space="preserve"> – </w:t>
-      </w:r>
-      <w:r>
-        <w:t xml:space="preserve">список шаблонів файлів у </w:t>
+        <w:t xml:space="preserve"> – список шаблонів файлів у </w:t>
       </w:r>
       <w:r>
         <w:t>середовищі розробки</w:t>
@@ -5209,27 +5209,24 @@
       <w:pPr>
         <w:pStyle w:val="af3"/>
       </w:pPr>
-      <w:bookmarkStart w:id="16" w:name="_Toc117906137"/>
-      <w:bookmarkStart w:id="17" w:name="_Toc118241805"/>
-      <w:bookmarkStart w:id="18" w:name="_Toc121991085"/>
-      <w:bookmarkStart w:id="19" w:name="_Toc122032066"/>
-      <w:bookmarkStart w:id="20" w:name="_Toc159492136"/>
+      <w:bookmarkStart w:id="16" w:name="_Toc121991085"/>
+      <w:bookmarkStart w:id="17" w:name="_Toc122032066"/>
+      <w:bookmarkStart w:id="18" w:name="_Toc159492136"/>
+      <w:bookmarkStart w:id="19" w:name="_Toc117906137"/>
+      <w:bookmarkStart w:id="20" w:name="_Toc118241805"/>
       <w:r>
         <w:lastRenderedPageBreak/>
         <w:t>Висновок</w:t>
       </w:r>
+      <w:bookmarkEnd w:id="16"/>
+      <w:bookmarkEnd w:id="17"/>
       <w:bookmarkEnd w:id="18"/>
-      <w:bookmarkEnd w:id="19"/>
-      <w:bookmarkEnd w:id="20"/>
-    </w:p>
-    <w:bookmarkEnd w:id="16"/>
-    <w:bookmarkEnd w:id="17"/>
+    </w:p>
+    <w:bookmarkEnd w:id="19"/>
+    <w:bookmarkEnd w:id="20"/>
     <w:p>
       <w:pPr>
         <w:pStyle w:val="af5"/>
-        <w:rPr>
-          <w:lang w:val="ru-RU"/>
-        </w:rPr>
       </w:pPr>
     </w:p>
     <w:p>
@@ -5291,16 +5288,7 @@
           <w:caps w:val="0"/>
         </w:rPr>
         <w:lastRenderedPageBreak/>
-        <w:t xml:space="preserve">Додаток </w:t>
-      </w:r>
-      <w:r>
-        <w:rPr>
-          <w:rStyle w:val="af4"/>
-          <w:i/>
-          <w:iCs/>
-          <w:caps w:val="0"/>
-        </w:rPr>
-        <w:t>А</w:t>
+        <w:t>Додаток А</w:t>
       </w:r>
       <w:r>
         <w:rPr>
@@ -5316,13 +5304,7 @@
         <w:rPr>
           <w:color w:val="000000"/>
         </w:rPr>
-        <w:t>Машинний лістинг файлу</w:t>
-      </w:r>
-      <w:r>
-        <w:rPr>
-          <w:color w:val="000000"/>
-        </w:rPr>
-        <w:t xml:space="preserve"> </w:t>
+        <w:t xml:space="preserve">Машинний лістинг файлу </w:t>
       </w:r>
       <w:r>
         <w:rPr>
@@ -5352,7 +5334,26 @@
         <w:t>cs</w:t>
       </w:r>
     </w:p>
-    <w:bookmarkEnd w:id="21"/>
+    <w:p>
+      <w:pPr>
+        <w:pStyle w:val="af7"/>
+        <w:rPr>
+          <w:lang w:val="en-US"/>
+        </w:rPr>
+      </w:pPr>
+      <w:bookmarkStart w:id="22" w:name="_Hlk163811851"/>
+      <w:bookmarkEnd w:id="21"/>
+      <w:r>
+        <w:t xml:space="preserve">Реалізацція </w:t>
+      </w:r>
+      <w:r>
+        <w:rPr>
+          <w:lang w:val="en-US"/>
+        </w:rPr>
+        <w:t>C#:</w:t>
+      </w:r>
+    </w:p>
+    <w:bookmarkEnd w:id="22"/>
     <w:p>
       <w:pPr>
         <w:pStyle w:val="afa"/>
@@ -5561,6 +5562,170 @@
       <w:r>
         <w:t>}</w:t>
       </w:r>
+    </w:p>
+    <w:p>
+      <w:pPr>
+        <w:pStyle w:val="af7"/>
+        <w:rPr>
+          <w:lang w:val="en-US"/>
+        </w:rPr>
+      </w:pPr>
+      <w:bookmarkStart w:id="23" w:name="_Hlk163811886"/>
+      <w:r>
+        <w:t xml:space="preserve">Реалізацція </w:t>
+      </w:r>
+      <w:r>
+        <w:rPr>
+          <w:lang w:val="en-US"/>
+        </w:rPr>
+        <w:t>Kotlin:</w:t>
+      </w:r>
+    </w:p>
+    <w:bookmarkEnd w:id="23"/>
+    <w:p>
+      <w:pPr>
+        <w:pStyle w:val="afa"/>
+      </w:pPr>
+      <w:r>
+        <w:t>import java.time.LocalDate</w:t>
+      </w:r>
+    </w:p>
+    <w:p>
+      <w:pPr>
+        <w:pStyle w:val="afa"/>
+      </w:pPr>
+      <w:r>
+        <w:t>import java.time.format.DateTimeFormatter</w:t>
+      </w:r>
+    </w:p>
+    <w:p>
+      <w:pPr>
+        <w:pStyle w:val="afa"/>
+      </w:pPr>
+    </w:p>
+    <w:p>
+      <w:pPr>
+        <w:pStyle w:val="afa"/>
+      </w:pPr>
+      <w:r>
+        <w:t>interface DateParser {</w:t>
+      </w:r>
+    </w:p>
+    <w:p>
+      <w:pPr>
+        <w:pStyle w:val="afa"/>
+      </w:pPr>
+      <w:r>
+        <w:t xml:space="preserve">    fun parseDate(dateString: String): LocalDate</w:t>
+      </w:r>
+    </w:p>
+    <w:p>
+      <w:pPr>
+        <w:pStyle w:val="afa"/>
+      </w:pPr>
+      <w:r>
+        <w:t>}</w:t>
+      </w:r>
+    </w:p>
+    <w:p>
+      <w:pPr>
+        <w:pStyle w:val="afa"/>
+      </w:pPr>
+    </w:p>
+    <w:p>
+      <w:pPr>
+        <w:pStyle w:val="afa"/>
+      </w:pPr>
+      <w:r>
+        <w:t>class DateAdapter : DateParser {</w:t>
+      </w:r>
+    </w:p>
+    <w:p>
+      <w:pPr>
+        <w:pStyle w:val="afa"/>
+      </w:pPr>
+      <w:r>
+        <w:t xml:space="preserve">    override fun parseDate(dateString: String): LocalDate {</w:t>
+      </w:r>
+    </w:p>
+    <w:p>
+      <w:pPr>
+        <w:pStyle w:val="afa"/>
+      </w:pPr>
+      <w:r>
+        <w:t xml:space="preserve">        return LocalDate.parse(dateString, DateTimeFormatter.ofPattern("yyyy-MM-dd"))</w:t>
+      </w:r>
+    </w:p>
+    <w:p>
+      <w:pPr>
+        <w:pStyle w:val="afa"/>
+      </w:pPr>
+      <w:r>
+        <w:t xml:space="preserve">    }</w:t>
+      </w:r>
+    </w:p>
+    <w:p>
+      <w:pPr>
+        <w:pStyle w:val="afa"/>
+      </w:pPr>
+      <w:r>
+        <w:t>}</w:t>
+      </w:r>
+    </w:p>
+    <w:p>
+      <w:pPr>
+        <w:pStyle w:val="afa"/>
+      </w:pPr>
+    </w:p>
+    <w:p>
+      <w:pPr>
+        <w:pStyle w:val="afa"/>
+      </w:pPr>
+      <w:r>
+        <w:t>fun main() {</w:t>
+      </w:r>
+    </w:p>
+    <w:p>
+      <w:pPr>
+        <w:pStyle w:val="afa"/>
+      </w:pPr>
+      <w:r>
+        <w:t xml:space="preserve">    val dateParser: DateParser = DateAdapter()</w:t>
+      </w:r>
+    </w:p>
+    <w:p>
+      <w:pPr>
+        <w:pStyle w:val="afa"/>
+      </w:pPr>
+      <w:r>
+        <w:t xml:space="preserve">    val parsedDate = dateParser.parseDate("2024-03-20")</w:t>
+      </w:r>
+    </w:p>
+    <w:p>
+      <w:pPr>
+        <w:pStyle w:val="afa"/>
+      </w:pPr>
+    </w:p>
+    <w:p>
+      <w:pPr>
+        <w:pStyle w:val="afa"/>
+      </w:pPr>
+      <w:r>
+        <w:t xml:space="preserve">    println(parsedDate)</w:t>
+      </w:r>
+    </w:p>
+    <w:p>
+      <w:pPr>
+        <w:pStyle w:val="afa"/>
+      </w:pPr>
+      <w:r>
+        <w:t>}</w:t>
+      </w:r>
+    </w:p>
+    <w:p>
+      <w:pPr>
+        <w:pStyle w:val="afa"/>
+      </w:pPr>
     </w:p>
     <w:p>
       <w:pPr>
@@ -5653,8 +5818,20 @@
     </w:p>
     <w:p>
       <w:pPr>
-        <w:pStyle w:val="afa"/>
-      </w:pPr>
+        <w:pStyle w:val="af7"/>
+        <w:rPr>
+          <w:lang w:val="en-US"/>
+        </w:rPr>
+      </w:pPr>
+      <w:r>
+        <w:t xml:space="preserve">Реалізацція </w:t>
+      </w:r>
+      <w:r>
+        <w:rPr>
+          <w:lang w:val="en-US"/>
+        </w:rPr>
+        <w:t>C#:</w:t>
+      </w:r>
     </w:p>
     <w:p>
       <w:pPr>
@@ -6027,6 +6204,175 @@
       </w:pPr>
       <w:r>
         <w:t xml:space="preserve">    }</w:t>
+      </w:r>
+    </w:p>
+    <w:p>
+      <w:pPr>
+        <w:pStyle w:val="afa"/>
+      </w:pPr>
+      <w:r>
+        <w:t>}</w:t>
+      </w:r>
+    </w:p>
+    <w:p>
+      <w:pPr>
+        <w:pStyle w:val="af7"/>
+        <w:rPr>
+          <w:lang w:val="en-US"/>
+        </w:rPr>
+      </w:pPr>
+      <w:r>
+        <w:t xml:space="preserve">Реалізацція </w:t>
+      </w:r>
+      <w:r>
+        <w:rPr>
+          <w:lang w:val="en-US"/>
+        </w:rPr>
+        <w:t>Kotlin:</w:t>
+      </w:r>
+    </w:p>
+    <w:p>
+      <w:pPr>
+        <w:pStyle w:val="afa"/>
+      </w:pPr>
+      <w:r>
+        <w:t>interface Expression {</w:t>
+      </w:r>
+    </w:p>
+    <w:p>
+      <w:pPr>
+        <w:pStyle w:val="afa"/>
+      </w:pPr>
+      <w:r>
+        <w:t xml:space="preserve">    fun interpret(): Int</w:t>
+      </w:r>
+    </w:p>
+    <w:p>
+      <w:pPr>
+        <w:pStyle w:val="afa"/>
+      </w:pPr>
+      <w:r>
+        <w:t>}</w:t>
+      </w:r>
+    </w:p>
+    <w:p>
+      <w:pPr>
+        <w:pStyle w:val="afa"/>
+      </w:pPr>
+    </w:p>
+    <w:p>
+      <w:pPr>
+        <w:pStyle w:val="afa"/>
+      </w:pPr>
+      <w:r>
+        <w:t>class NumberExpression(private val number: Int) : Expression {</w:t>
+      </w:r>
+    </w:p>
+    <w:p>
+      <w:pPr>
+        <w:pStyle w:val="afa"/>
+      </w:pPr>
+      <w:r>
+        <w:t xml:space="preserve">    override fun interpret(): Int {</w:t>
+      </w:r>
+    </w:p>
+    <w:p>
+      <w:pPr>
+        <w:pStyle w:val="afa"/>
+      </w:pPr>
+      <w:r>
+        <w:lastRenderedPageBreak/>
+        <w:t xml:space="preserve">        return number</w:t>
+      </w:r>
+    </w:p>
+    <w:p>
+      <w:pPr>
+        <w:pStyle w:val="afa"/>
+      </w:pPr>
+      <w:r>
+        <w:t xml:space="preserve">    }</w:t>
+      </w:r>
+    </w:p>
+    <w:p>
+      <w:pPr>
+        <w:pStyle w:val="afa"/>
+      </w:pPr>
+      <w:r>
+        <w:t>}</w:t>
+      </w:r>
+    </w:p>
+    <w:p>
+      <w:pPr>
+        <w:pStyle w:val="afa"/>
+      </w:pPr>
+    </w:p>
+    <w:p>
+      <w:pPr>
+        <w:pStyle w:val="afa"/>
+      </w:pPr>
+      <w:r>
+        <w:t>class AddExpression(private val left: Expression, private val right: Expression) : Expression {</w:t>
+      </w:r>
+    </w:p>
+    <w:p>
+      <w:pPr>
+        <w:pStyle w:val="afa"/>
+      </w:pPr>
+      <w:r>
+        <w:t xml:space="preserve">    override fun interpret(): Int {</w:t>
+      </w:r>
+    </w:p>
+    <w:p>
+      <w:pPr>
+        <w:pStyle w:val="afa"/>
+      </w:pPr>
+      <w:r>
+        <w:t xml:space="preserve">        return left.interpret() + right.interpret()</w:t>
+      </w:r>
+    </w:p>
+    <w:p>
+      <w:pPr>
+        <w:pStyle w:val="afa"/>
+      </w:pPr>
+      <w:r>
+        <w:t xml:space="preserve">    }</w:t>
+      </w:r>
+    </w:p>
+    <w:p>
+      <w:pPr>
+        <w:pStyle w:val="afa"/>
+      </w:pPr>
+      <w:r>
+        <w:t>}</w:t>
+      </w:r>
+    </w:p>
+    <w:p>
+      <w:pPr>
+        <w:pStyle w:val="afa"/>
+      </w:pPr>
+    </w:p>
+    <w:p>
+      <w:pPr>
+        <w:pStyle w:val="afa"/>
+      </w:pPr>
+      <w:r>
+        <w:t>fun main() {</w:t>
+      </w:r>
+    </w:p>
+    <w:p>
+      <w:pPr>
+        <w:pStyle w:val="afa"/>
+      </w:pPr>
+      <w:r>
+        <w:t xml:space="preserve">    val expression: Expression = AddExpression(NumberExpression(10), NumberExpression(5))</w:t>
+      </w:r>
+    </w:p>
+    <w:p>
+      <w:pPr>
+        <w:pStyle w:val="afa"/>
+      </w:pPr>
+      <w:r>
+        <w:t xml:space="preserve">    println(expression.interpret()) // Результат: 15</w:t>
       </w:r>
     </w:p>
     <w:p>
@@ -6071,16 +6417,7 @@
           <w:caps w:val="0"/>
         </w:rPr>
         <w:lastRenderedPageBreak/>
-        <w:t xml:space="preserve">Додаток </w:t>
-      </w:r>
-      <w:r>
-        <w:rPr>
-          <w:rStyle w:val="af4"/>
-          <w:i/>
-          <w:iCs/>
-          <w:caps w:val="0"/>
-        </w:rPr>
-        <w:t>В</w:t>
+        <w:t>Додаток В</w:t>
       </w:r>
       <w:r>
         <w:rPr>
@@ -6128,8 +6465,20 @@
     </w:p>
     <w:p>
       <w:pPr>
-        <w:pStyle w:val="afa"/>
-      </w:pPr>
+        <w:pStyle w:val="af7"/>
+        <w:rPr>
+          <w:lang w:val="en-US"/>
+        </w:rPr>
+      </w:pPr>
+      <w:r>
+        <w:t xml:space="preserve">Реалізацція </w:t>
+      </w:r>
+      <w:r>
+        <w:rPr>
+          <w:lang w:val="en-US"/>
+        </w:rPr>
+        <w:t>C#:</w:t>
+      </w:r>
     </w:p>
     <w:p>
       <w:pPr>
@@ -6588,41 +6937,195 @@
     <w:p>
       <w:pPr>
         <w:pStyle w:val="afa"/>
-        <w:rPr>
-          <w:lang w:val="ru-RU"/>
-        </w:rPr>
       </w:pPr>
       <w:r>
         <w:t xml:space="preserve">    </w:t>
       </w:r>
       <w:r>
-        <w:rPr>
-          <w:lang w:val="ru-RU"/>
-        </w:rPr>
         <w:t>}</w:t>
       </w:r>
     </w:p>
     <w:p>
       <w:pPr>
         <w:pStyle w:val="afa"/>
-        <w:rPr>
-          <w:lang w:val="ru-RU"/>
-        </w:rPr>
-      </w:pPr>
-      <w:r>
-        <w:rPr>
-          <w:lang w:val="ru-RU"/>
-        </w:rPr>
+      </w:pPr>
+      <w:r>
         <w:t>}</w:t>
       </w:r>
     </w:p>
     <w:p>
       <w:pPr>
-        <w:pStyle w:val="afa"/>
-        <w:rPr>
-          <w:lang w:val="ru-RU"/>
-        </w:rPr>
-      </w:pPr>
+        <w:pStyle w:val="af7"/>
+        <w:rPr>
+          <w:lang w:val="en-US"/>
+        </w:rPr>
+      </w:pPr>
+      <w:r>
+        <w:t xml:space="preserve">Реалізацція </w:t>
+      </w:r>
+      <w:r>
+        <w:rPr>
+          <w:lang w:val="en-US"/>
+        </w:rPr>
+        <w:t>Kotlin:</w:t>
+      </w:r>
+    </w:p>
+    <w:p>
+      <w:pPr>
+        <w:pStyle w:val="afa"/>
+      </w:pPr>
+      <w:r>
+        <w:t>class Multiton private constructor() {</w:t>
+      </w:r>
+    </w:p>
+    <w:p>
+      <w:pPr>
+        <w:pStyle w:val="afa"/>
+      </w:pPr>
+      <w:r>
+        <w:t xml:space="preserve">    companion object {</w:t>
+      </w:r>
+    </w:p>
+    <w:p>
+      <w:pPr>
+        <w:pStyle w:val="afa"/>
+      </w:pPr>
+      <w:r>
+        <w:t xml:space="preserve">        private val instances = mutableMapOf&lt;String, Multiton&gt;()</w:t>
+      </w:r>
+    </w:p>
+    <w:p>
+      <w:pPr>
+        <w:pStyle w:val="afa"/>
+      </w:pPr>
+    </w:p>
+    <w:p>
+      <w:pPr>
+        <w:pStyle w:val="afa"/>
+      </w:pPr>
+      <w:r>
+        <w:t xml:space="preserve">        fun getInstance(key: String): Multiton {</w:t>
+      </w:r>
+    </w:p>
+    <w:p>
+      <w:pPr>
+        <w:pStyle w:val="afa"/>
+      </w:pPr>
+      <w:r>
+        <w:t xml:space="preserve">            return instances.getOrPut(key) { Multiton() }</w:t>
+      </w:r>
+    </w:p>
+    <w:p>
+      <w:pPr>
+        <w:pStyle w:val="afa"/>
+      </w:pPr>
+      <w:r>
+        <w:t xml:space="preserve">        }</w:t>
+      </w:r>
+    </w:p>
+    <w:p>
+      <w:pPr>
+        <w:pStyle w:val="afa"/>
+      </w:pPr>
+      <w:r>
+        <w:t xml:space="preserve">    }</w:t>
+      </w:r>
+    </w:p>
+    <w:p>
+      <w:pPr>
+        <w:pStyle w:val="afa"/>
+      </w:pPr>
+      <w:r>
+        <w:t>}</w:t>
+      </w:r>
+    </w:p>
+    <w:p>
+      <w:pPr>
+        <w:pStyle w:val="afa"/>
+      </w:pPr>
+    </w:p>
+    <w:p>
+      <w:pPr>
+        <w:pStyle w:val="afa"/>
+      </w:pPr>
+      <w:r>
+        <w:t>fun main() {</w:t>
+      </w:r>
+    </w:p>
+    <w:p>
+      <w:pPr>
+        <w:pStyle w:val="afa"/>
+      </w:pPr>
+      <w:r>
+        <w:t xml:space="preserve">    val instance1 = Multiton.getInstance("key1")</w:t>
+      </w:r>
+    </w:p>
+    <w:p>
+      <w:pPr>
+        <w:pStyle w:val="afa"/>
+      </w:pPr>
+      <w:r>
+        <w:t xml:space="preserve">    val instance2 = Multiton.getInstance("key2")</w:t>
+      </w:r>
+    </w:p>
+    <w:p>
+      <w:pPr>
+        <w:pStyle w:val="afa"/>
+      </w:pPr>
+      <w:r>
+        <w:t xml:space="preserve">    val instance3 = Multiton.getInstance("key1")</w:t>
+      </w:r>
+    </w:p>
+    <w:p>
+      <w:pPr>
+        <w:pStyle w:val="afa"/>
+      </w:pPr>
+    </w:p>
+    <w:p>
+      <w:pPr>
+        <w:pStyle w:val="afa"/>
+      </w:pPr>
+      <w:r>
+        <w:t xml:space="preserve">    println(instance1.hashCode()) // Виведе хеш першого екземпляру</w:t>
+      </w:r>
+    </w:p>
+    <w:p>
+      <w:pPr>
+        <w:pStyle w:val="afa"/>
+      </w:pPr>
+      <w:r>
+        <w:t xml:space="preserve">    println(instance2.hashCode()) // Виведе хеш другого екземпляру</w:t>
+      </w:r>
+    </w:p>
+    <w:p>
+      <w:pPr>
+        <w:pStyle w:val="afa"/>
+      </w:pPr>
+      <w:r>
+        <w:lastRenderedPageBreak/>
+        <w:t xml:space="preserve">    println(instance3.hashCode()) // Виведе інший хеш, оскільки це новий екземпляр</w:t>
+      </w:r>
+    </w:p>
+    <w:p>
+      <w:pPr>
+        <w:pStyle w:val="afa"/>
+      </w:pPr>
+    </w:p>
+    <w:p>
+      <w:pPr>
+        <w:pStyle w:val="afa"/>
+      </w:pPr>
+      <w:r>
+        <w:t xml:space="preserve">    println(instance1 === instance3) // Поверне true, оскільки це один і той же екземпляр</w:t>
+      </w:r>
+    </w:p>
+    <w:p>
+      <w:pPr>
+        <w:pStyle w:val="afa"/>
+      </w:pPr>
+      <w:r>
+        <w:t>}</w:t>
+      </w:r>
     </w:p>
     <w:p>
       <w:pPr>
@@ -6631,12 +7134,12 @@
           <w:rFonts w:ascii="Courier New" w:hAnsi="Courier New"/>
           <w:sz w:val="20"/>
           <w:szCs w:val="22"/>
-          <w:lang w:val="ru-RU"/>
-        </w:rPr>
-      </w:pPr>
-      <w:r>
-        <w:rPr>
-          <w:lang w:val="ru-RU"/>
+          <w:lang w:val="en-US"/>
+        </w:rPr>
+      </w:pPr>
+      <w:r>
+        <w:rPr>
+          <w:lang w:val="en-US"/>
         </w:rPr>
         <w:br w:type="page"/>
       </w:r>
@@ -6650,7 +7153,7 @@
           <w:b/>
           <w:bCs/>
           <w:color w:val="000000"/>
-          <w:lang w:val="ru-RU"/>
+          <w:lang w:val="en-US"/>
         </w:rPr>
       </w:pPr>
       <w:r>
@@ -6661,16 +7164,7 @@
           <w:caps w:val="0"/>
         </w:rPr>
         <w:lastRenderedPageBreak/>
-        <w:t xml:space="preserve">Додаток </w:t>
-      </w:r>
-      <w:r>
-        <w:rPr>
-          <w:rStyle w:val="af4"/>
-          <w:i/>
-          <w:iCs/>
-          <w:caps w:val="0"/>
-        </w:rPr>
-        <w:t>Г</w:t>
+        <w:t>Додаток Г</w:t>
       </w:r>
       <w:r>
         <w:rPr>
@@ -6702,7 +7196,7 @@
           <w:b/>
           <w:bCs/>
           <w:color w:val="000000"/>
-          <w:lang w:val="ru-RU"/>
+          <w:lang w:val="en-US"/>
         </w:rPr>
         <w:t>.</w:t>
       </w:r>
@@ -6718,111 +7212,575 @@
     </w:p>
     <w:p>
       <w:pPr>
-        <w:pStyle w:val="afa"/>
+        <w:pStyle w:val="af7"/>
+        <w:rPr>
+          <w:lang w:val="en-US"/>
+        </w:rPr>
+      </w:pPr>
+      <w:r>
+        <w:t xml:space="preserve">Реалізацція </w:t>
+      </w:r>
+      <w:r>
+        <w:rPr>
+          <w:lang w:val="en-US"/>
+        </w:rPr>
+        <w:t>C#:</w:t>
+      </w:r>
+    </w:p>
+    <w:p>
+      <w:pPr>
+        <w:pStyle w:val="afa"/>
+      </w:pPr>
+      <w:r>
+        <w:t>using System;</w:t>
+      </w:r>
+    </w:p>
+    <w:p>
+      <w:pPr>
+        <w:pStyle w:val="afa"/>
+      </w:pPr>
+      <w:r>
+        <w:t>using System.Threading;</w:t>
+      </w:r>
+    </w:p>
+    <w:p>
+      <w:pPr>
+        <w:pStyle w:val="afa"/>
+      </w:pPr>
+    </w:p>
+    <w:p>
+      <w:pPr>
+        <w:pStyle w:val="afa"/>
+      </w:pPr>
+      <w:r>
+        <w:t>public class SharedResource</w:t>
+      </w:r>
+    </w:p>
+    <w:p>
+      <w:pPr>
+        <w:pStyle w:val="afa"/>
+      </w:pPr>
+      <w:r>
+        <w:t>{</w:t>
+      </w:r>
+    </w:p>
+    <w:p>
+      <w:pPr>
+        <w:pStyle w:val="afa"/>
+      </w:pPr>
+      <w:r>
+        <w:t xml:space="preserve">    private int _counter = 0;</w:t>
+      </w:r>
+    </w:p>
+    <w:p>
+      <w:pPr>
+        <w:pStyle w:val="afa"/>
+      </w:pPr>
+      <w:r>
+        <w:t xml:space="preserve">    private readonly object _lockObject = new object();</w:t>
+      </w:r>
+    </w:p>
+    <w:p>
+      <w:pPr>
+        <w:pStyle w:val="afa"/>
+      </w:pPr>
+    </w:p>
+    <w:p>
+      <w:pPr>
+        <w:pStyle w:val="afa"/>
+      </w:pPr>
+      <w:r>
+        <w:t xml:space="preserve">    public void Increment()</w:t>
+      </w:r>
+    </w:p>
+    <w:p>
+      <w:pPr>
+        <w:pStyle w:val="afa"/>
+      </w:pPr>
+      <w:r>
+        <w:t xml:space="preserve">    {</w:t>
+      </w:r>
+    </w:p>
+    <w:p>
+      <w:pPr>
+        <w:pStyle w:val="afa"/>
+      </w:pPr>
+      <w:r>
+        <w:t xml:space="preserve">        lock (_lockObject)</w:t>
+      </w:r>
+    </w:p>
+    <w:p>
+      <w:pPr>
+        <w:pStyle w:val="afa"/>
+      </w:pPr>
+      <w:r>
+        <w:t xml:space="preserve">        {</w:t>
+      </w:r>
+    </w:p>
+    <w:p>
+      <w:pPr>
+        <w:pStyle w:val="afa"/>
+      </w:pPr>
+      <w:r>
+        <w:t xml:space="preserve">            _counter++;</w:t>
+      </w:r>
+    </w:p>
+    <w:p>
+      <w:pPr>
+        <w:pStyle w:val="afa"/>
+      </w:pPr>
+      <w:r>
+        <w:t xml:space="preserve">        }</w:t>
+      </w:r>
+    </w:p>
+    <w:p>
+      <w:pPr>
+        <w:pStyle w:val="afa"/>
+      </w:pPr>
+      <w:r>
+        <w:t xml:space="preserve">    }</w:t>
+      </w:r>
+    </w:p>
+    <w:p>
+      <w:pPr>
+        <w:pStyle w:val="afa"/>
+      </w:pPr>
+    </w:p>
+    <w:p>
+      <w:pPr>
+        <w:pStyle w:val="afa"/>
+      </w:pPr>
+      <w:r>
+        <w:t xml:space="preserve">    public int GetValue()</w:t>
+      </w:r>
+    </w:p>
+    <w:p>
+      <w:pPr>
+        <w:pStyle w:val="afa"/>
+      </w:pPr>
+      <w:r>
+        <w:t xml:space="preserve">    {</w:t>
+      </w:r>
+    </w:p>
+    <w:p>
+      <w:pPr>
+        <w:pStyle w:val="afa"/>
+      </w:pPr>
+      <w:r>
+        <w:t xml:space="preserve">        lock (_lockObject)</w:t>
+      </w:r>
+    </w:p>
+    <w:p>
+      <w:pPr>
+        <w:pStyle w:val="afa"/>
+      </w:pPr>
+      <w:r>
+        <w:t xml:space="preserve">        {</w:t>
+      </w:r>
+    </w:p>
+    <w:p>
+      <w:pPr>
+        <w:pStyle w:val="afa"/>
+      </w:pPr>
+      <w:r>
+        <w:t xml:space="preserve">            return _counter;</w:t>
+      </w:r>
+    </w:p>
+    <w:p>
+      <w:pPr>
+        <w:pStyle w:val="afa"/>
+      </w:pPr>
+      <w:r>
+        <w:t xml:space="preserve">        }</w:t>
+      </w:r>
+    </w:p>
+    <w:p>
+      <w:pPr>
+        <w:pStyle w:val="afa"/>
+      </w:pPr>
+      <w:r>
+        <w:t xml:space="preserve">    }</w:t>
+      </w:r>
+    </w:p>
+    <w:p>
+      <w:pPr>
+        <w:pStyle w:val="afa"/>
+      </w:pPr>
+      <w:r>
+        <w:t>}</w:t>
+      </w:r>
+    </w:p>
+    <w:p>
+      <w:pPr>
+        <w:pStyle w:val="afa"/>
+      </w:pPr>
+    </w:p>
+    <w:p>
+      <w:pPr>
+        <w:pStyle w:val="afa"/>
+      </w:pPr>
+      <w:r>
+        <w:t>class Program</w:t>
+      </w:r>
+    </w:p>
+    <w:p>
+      <w:pPr>
+        <w:pStyle w:val="afa"/>
+      </w:pPr>
+      <w:r>
+        <w:t>{</w:t>
+      </w:r>
+    </w:p>
+    <w:p>
+      <w:pPr>
+        <w:pStyle w:val="afa"/>
+      </w:pPr>
+      <w:r>
+        <w:t xml:space="preserve">    static void Main(string[] args)</w:t>
+      </w:r>
+    </w:p>
+    <w:p>
+      <w:pPr>
+        <w:pStyle w:val="afa"/>
+      </w:pPr>
+      <w:r>
+        <w:t xml:space="preserve">    {</w:t>
+      </w:r>
+    </w:p>
+    <w:p>
+      <w:pPr>
+        <w:pStyle w:val="afa"/>
+      </w:pPr>
+      <w:r>
+        <w:t xml:space="preserve">        SharedResource resource = new SharedResource();</w:t>
+      </w:r>
+    </w:p>
+    <w:p>
+      <w:pPr>
+        <w:pStyle w:val="afa"/>
+      </w:pPr>
+    </w:p>
+    <w:p>
+      <w:pPr>
+        <w:pStyle w:val="afa"/>
+      </w:pPr>
+      <w:r>
+        <w:t xml:space="preserve">        // </w:t>
+      </w:r>
+      <w:r>
         <w:rPr>
           <w:lang w:val="ru-RU"/>
         </w:rPr>
-      </w:pPr>
-    </w:p>
-    <w:p>
-      <w:pPr>
-        <w:pStyle w:val="afa"/>
+        <w:t>Створюємо</w:t>
+      </w:r>
+      <w:r>
+        <w:t xml:space="preserve"> </w:t>
+      </w:r>
+      <w:r>
         <w:rPr>
           <w:lang w:val="ru-RU"/>
         </w:rPr>
-      </w:pPr>
+        <w:t>два</w:t>
+      </w:r>
+      <w:r>
+        <w:t xml:space="preserve"> </w:t>
+      </w:r>
       <w:r>
         <w:rPr>
           <w:lang w:val="ru-RU"/>
         </w:rPr>
-        <w:t>using System;</w:t>
-      </w:r>
-    </w:p>
-    <w:p>
-      <w:pPr>
-        <w:pStyle w:val="afa"/>
+        <w:t>потоки</w:t>
+      </w:r>
+      <w:r>
+        <w:t xml:space="preserve">, </w:t>
+      </w:r>
+      <w:r>
         <w:rPr>
           <w:lang w:val="ru-RU"/>
         </w:rPr>
-      </w:pPr>
+        <w:t>які</w:t>
+      </w:r>
+      <w:r>
+        <w:t xml:space="preserve"> </w:t>
+      </w:r>
       <w:r>
         <w:rPr>
           <w:lang w:val="ru-RU"/>
         </w:rPr>
-        <w:t>using System.Threading;</w:t>
-      </w:r>
-    </w:p>
-    <w:p>
-      <w:pPr>
-        <w:pStyle w:val="afa"/>
+        <w:t>збільшують</w:t>
+      </w:r>
+      <w:r>
+        <w:t xml:space="preserve"> </w:t>
+      </w:r>
+      <w:r>
         <w:rPr>
           <w:lang w:val="ru-RU"/>
         </w:rPr>
-      </w:pPr>
-    </w:p>
-    <w:p>
-      <w:pPr>
-        <w:pStyle w:val="afa"/>
+        <w:t>значення</w:t>
+      </w:r>
+      <w:r>
+        <w:t xml:space="preserve"> </w:t>
+      </w:r>
+      <w:r>
         <w:rPr>
           <w:lang w:val="ru-RU"/>
         </w:rPr>
-      </w:pPr>
-      <w:r>
+        <w:t>ресурсу</w:t>
+      </w:r>
+    </w:p>
+    <w:p>
+      <w:pPr>
+        <w:pStyle w:val="afa"/>
+      </w:pPr>
+      <w:r>
+        <w:t xml:space="preserve">        Thread thread1 = new Thread(() =&gt;</w:t>
+      </w:r>
+    </w:p>
+    <w:p>
+      <w:pPr>
+        <w:pStyle w:val="afa"/>
+      </w:pPr>
+      <w:r>
+        <w:t xml:space="preserve">        {</w:t>
+      </w:r>
+    </w:p>
+    <w:p>
+      <w:pPr>
+        <w:pStyle w:val="afa"/>
+      </w:pPr>
+      <w:r>
+        <w:t xml:space="preserve">            for (int i = 0; i &lt; 10000; i++)</w:t>
+      </w:r>
+    </w:p>
+    <w:p>
+      <w:pPr>
+        <w:pStyle w:val="afa"/>
+      </w:pPr>
+      <w:r>
+        <w:t xml:space="preserve">            {</w:t>
+      </w:r>
+    </w:p>
+    <w:p>
+      <w:pPr>
+        <w:pStyle w:val="afa"/>
+      </w:pPr>
+      <w:r>
+        <w:t xml:space="preserve">                resource.Increment();</w:t>
+      </w:r>
+    </w:p>
+    <w:p>
+      <w:pPr>
+        <w:pStyle w:val="afa"/>
+      </w:pPr>
+      <w:r>
+        <w:t xml:space="preserve">            }</w:t>
+      </w:r>
+    </w:p>
+    <w:p>
+      <w:pPr>
+        <w:pStyle w:val="afa"/>
+      </w:pPr>
+      <w:r>
+        <w:t xml:space="preserve">        });</w:t>
+      </w:r>
+    </w:p>
+    <w:p>
+      <w:pPr>
+        <w:pStyle w:val="afa"/>
+      </w:pPr>
+    </w:p>
+    <w:p>
+      <w:pPr>
+        <w:pStyle w:val="afa"/>
+      </w:pPr>
+      <w:r>
+        <w:t xml:space="preserve">        Thread thread2 = new Thread(() =&gt;</w:t>
+      </w:r>
+    </w:p>
+    <w:p>
+      <w:pPr>
+        <w:pStyle w:val="afa"/>
+      </w:pPr>
+      <w:r>
+        <w:t xml:space="preserve">        {</w:t>
+      </w:r>
+    </w:p>
+    <w:p>
+      <w:pPr>
+        <w:pStyle w:val="afa"/>
+      </w:pPr>
+      <w:r>
+        <w:t xml:space="preserve">            for (int i = 0; i &lt; 10000; i++)</w:t>
+      </w:r>
+    </w:p>
+    <w:p>
+      <w:pPr>
+        <w:pStyle w:val="afa"/>
+      </w:pPr>
+      <w:r>
+        <w:t xml:space="preserve">            {</w:t>
+      </w:r>
+    </w:p>
+    <w:p>
+      <w:pPr>
+        <w:pStyle w:val="afa"/>
+      </w:pPr>
+      <w:r>
+        <w:t xml:space="preserve">                resource.Increment();</w:t>
+      </w:r>
+    </w:p>
+    <w:p>
+      <w:pPr>
+        <w:pStyle w:val="afa"/>
+      </w:pPr>
+      <w:r>
+        <w:t xml:space="preserve">            }</w:t>
+      </w:r>
+    </w:p>
+    <w:p>
+      <w:pPr>
+        <w:pStyle w:val="afa"/>
+      </w:pPr>
+      <w:r>
+        <w:t xml:space="preserve">        });</w:t>
+      </w:r>
+    </w:p>
+    <w:p>
+      <w:pPr>
+        <w:pStyle w:val="afa"/>
+      </w:pPr>
+    </w:p>
+    <w:p>
+      <w:pPr>
+        <w:pStyle w:val="afa"/>
+      </w:pPr>
+      <w:r>
+        <w:t xml:space="preserve">        thread1.Start();</w:t>
+      </w:r>
+    </w:p>
+    <w:p>
+      <w:pPr>
+        <w:pStyle w:val="afa"/>
+      </w:pPr>
+      <w:r>
+        <w:t xml:space="preserve">        thread2.Start();</w:t>
+      </w:r>
+    </w:p>
+    <w:p>
+      <w:pPr>
+        <w:pStyle w:val="afa"/>
+      </w:pPr>
+    </w:p>
+    <w:p>
+      <w:pPr>
+        <w:pStyle w:val="afa"/>
+      </w:pPr>
+      <w:r>
+        <w:t xml:space="preserve">        thread1.Join();</w:t>
+      </w:r>
+    </w:p>
+    <w:p>
+      <w:pPr>
+        <w:pStyle w:val="afa"/>
+      </w:pPr>
+      <w:r>
+        <w:t xml:space="preserve">        thread2.Join();</w:t>
+      </w:r>
+    </w:p>
+    <w:p>
+      <w:pPr>
+        <w:pStyle w:val="afa"/>
+      </w:pPr>
+    </w:p>
+    <w:p>
+      <w:pPr>
+        <w:pStyle w:val="afa"/>
+      </w:pPr>
+      <w:r>
+        <w:t xml:space="preserve">        Console.WriteLine("Final value: " + resource.GetValue());</w:t>
+      </w:r>
+    </w:p>
+    <w:p>
+      <w:pPr>
+        <w:pStyle w:val="afa"/>
+      </w:pPr>
+    </w:p>
+    <w:p>
+      <w:pPr>
+        <w:pStyle w:val="afa"/>
         <w:rPr>
           <w:lang w:val="ru-RU"/>
         </w:rPr>
-        <w:t>public class SharedResource</w:t>
-      </w:r>
-    </w:p>
-    <w:p>
-      <w:pPr>
-        <w:pStyle w:val="afa"/>
+      </w:pPr>
+      <w:r>
+        <w:t xml:space="preserve">        </w:t>
+      </w:r>
+      <w:r>
         <w:rPr>
           <w:lang w:val="ru-RU"/>
         </w:rPr>
-      </w:pPr>
-      <w:r>
+        <w:t>Console.ReadKey();</w:t>
+      </w:r>
+    </w:p>
+    <w:p>
+      <w:pPr>
+        <w:pStyle w:val="afa"/>
         <w:rPr>
           <w:lang w:val="ru-RU"/>
         </w:rPr>
-        <w:t>{</w:t>
-      </w:r>
-    </w:p>
-    <w:p>
-      <w:pPr>
-        <w:pStyle w:val="afa"/>
+      </w:pPr>
+      <w:r>
         <w:rPr>
           <w:lang w:val="ru-RU"/>
         </w:rPr>
-      </w:pPr>
-      <w:r>
+        <w:t xml:space="preserve">    }</w:t>
+      </w:r>
+    </w:p>
+    <w:p>
+      <w:pPr>
+        <w:pStyle w:val="afa"/>
         <w:rPr>
           <w:lang w:val="ru-RU"/>
         </w:rPr>
-        <w:t xml:space="preserve">    private int _counter = 0;</w:t>
-      </w:r>
-    </w:p>
-    <w:p>
-      <w:pPr>
-        <w:pStyle w:val="afa"/>
+      </w:pPr>
+      <w:r>
         <w:rPr>
           <w:lang w:val="ru-RU"/>
         </w:rPr>
-      </w:pPr>
-      <w:r>
+        <w:t>}</w:t>
+      </w:r>
+    </w:p>
+    <w:p>
+      <w:pPr>
+        <w:pStyle w:val="af7"/>
+        <w:rPr>
+          <w:lang w:val="en-US"/>
+        </w:rPr>
+      </w:pPr>
+      <w:r>
+        <w:lastRenderedPageBreak/>
+        <w:t xml:space="preserve">Реалізацція </w:t>
+      </w:r>
+      <w:r>
+        <w:rPr>
+          <w:lang w:val="en-US"/>
+        </w:rPr>
+        <w:t>Kotlin:</w:t>
+      </w:r>
+    </w:p>
+    <w:p>
+      <w:pPr>
+        <w:pStyle w:val="afa"/>
         <w:rPr>
           <w:lang w:val="ru-RU"/>
         </w:rPr>
-        <w:t xml:space="preserve">    private readonly object _lockObject = new object();</w:t>
-      </w:r>
-    </w:p>
-    <w:p>
-      <w:pPr>
-        <w:pStyle w:val="afa"/>
+      </w:pPr>
+      <w:r>
         <w:rPr>
           <w:lang w:val="ru-RU"/>
         </w:rPr>
-      </w:pPr>
+        <w:t>import java.util.concurrent.locks.ReentrantLock</w:t>
+      </w:r>
     </w:p>
     <w:p>
       <w:pPr>
@@ -6831,54 +7789,56 @@
           <w:lang w:val="ru-RU"/>
         </w:rPr>
       </w:pPr>
-      <w:r>
+    </w:p>
+    <w:p>
+      <w:pPr>
+        <w:pStyle w:val="afa"/>
         <w:rPr>
           <w:lang w:val="ru-RU"/>
         </w:rPr>
-        <w:t xml:space="preserve">    public void Increment()</w:t>
-      </w:r>
-    </w:p>
-    <w:p>
-      <w:pPr>
-        <w:pStyle w:val="afa"/>
+      </w:pPr>
+      <w:r>
         <w:rPr>
           <w:lang w:val="ru-RU"/>
         </w:rPr>
-      </w:pPr>
-      <w:r>
+        <w:t>class SharedResource {</w:t>
+      </w:r>
+    </w:p>
+    <w:p>
+      <w:pPr>
+        <w:pStyle w:val="afa"/>
         <w:rPr>
           <w:lang w:val="ru-RU"/>
         </w:rPr>
-        <w:t xml:space="preserve">    {</w:t>
-      </w:r>
-    </w:p>
-    <w:p>
-      <w:pPr>
-        <w:pStyle w:val="afa"/>
+      </w:pPr>
+      <w:r>
         <w:rPr>
           <w:lang w:val="ru-RU"/>
         </w:rPr>
-      </w:pPr>
-      <w:r>
+        <w:t xml:space="preserve">    private var counter = 0</w:t>
+      </w:r>
+    </w:p>
+    <w:p>
+      <w:pPr>
+        <w:pStyle w:val="afa"/>
         <w:rPr>
           <w:lang w:val="ru-RU"/>
         </w:rPr>
-        <w:t xml:space="preserve">        lock (_lockObject)</w:t>
-      </w:r>
-    </w:p>
-    <w:p>
-      <w:pPr>
-        <w:pStyle w:val="afa"/>
+      </w:pPr>
+      <w:r>
         <w:rPr>
           <w:lang w:val="ru-RU"/>
         </w:rPr>
-      </w:pPr>
-      <w:r>
+        <w:t xml:space="preserve">    private val lock = ReentrantLock()</w:t>
+      </w:r>
+    </w:p>
+    <w:p>
+      <w:pPr>
+        <w:pStyle w:val="afa"/>
         <w:rPr>
           <w:lang w:val="ru-RU"/>
         </w:rPr>
-        <w:t xml:space="preserve">        {</w:t>
-      </w:r>
+      </w:pPr>
     </w:p>
     <w:p>
       <w:pPr>
@@ -6891,7 +7851,7 @@
         <w:rPr>
           <w:lang w:val="ru-RU"/>
         </w:rPr>
-        <w:t xml:space="preserve">            _counter++;</w:t>
+        <w:t xml:space="preserve">    fun increment() {</w:t>
       </w:r>
     </w:p>
     <w:p>
@@ -6905,6 +7865,76 @@
         <w:rPr>
           <w:lang w:val="ru-RU"/>
         </w:rPr>
+        <w:t xml:space="preserve">        lock.lock()</w:t>
+      </w:r>
+    </w:p>
+    <w:p>
+      <w:pPr>
+        <w:pStyle w:val="afa"/>
+        <w:rPr>
+          <w:lang w:val="ru-RU"/>
+        </w:rPr>
+      </w:pPr>
+      <w:r>
+        <w:rPr>
+          <w:lang w:val="ru-RU"/>
+        </w:rPr>
+        <w:t xml:space="preserve">        try {</w:t>
+      </w:r>
+    </w:p>
+    <w:p>
+      <w:pPr>
+        <w:pStyle w:val="afa"/>
+        <w:rPr>
+          <w:lang w:val="ru-RU"/>
+        </w:rPr>
+      </w:pPr>
+      <w:r>
+        <w:rPr>
+          <w:lang w:val="ru-RU"/>
+        </w:rPr>
+        <w:t xml:space="preserve">            counter++</w:t>
+      </w:r>
+    </w:p>
+    <w:p>
+      <w:pPr>
+        <w:pStyle w:val="afa"/>
+        <w:rPr>
+          <w:lang w:val="ru-RU"/>
+        </w:rPr>
+      </w:pPr>
+      <w:r>
+        <w:rPr>
+          <w:lang w:val="ru-RU"/>
+        </w:rPr>
+        <w:t xml:space="preserve">        } finally {</w:t>
+      </w:r>
+    </w:p>
+    <w:p>
+      <w:pPr>
+        <w:pStyle w:val="afa"/>
+        <w:rPr>
+          <w:lang w:val="ru-RU"/>
+        </w:rPr>
+      </w:pPr>
+      <w:r>
+        <w:rPr>
+          <w:lang w:val="ru-RU"/>
+        </w:rPr>
+        <w:t xml:space="preserve">            lock.unlock()</w:t>
+      </w:r>
+    </w:p>
+    <w:p>
+      <w:pPr>
+        <w:pStyle w:val="afa"/>
+        <w:rPr>
+          <w:lang w:val="ru-RU"/>
+        </w:rPr>
+      </w:pPr>
+      <w:r>
+        <w:rPr>
+          <w:lang w:val="ru-RU"/>
+        </w:rPr>
         <w:t xml:space="preserve">        }</w:t>
       </w:r>
     </w:p>
@@ -6941,7 +7971,7 @@
         <w:rPr>
           <w:lang w:val="ru-RU"/>
         </w:rPr>
-        <w:t xml:space="preserve">    public int GetValue()</w:t>
+        <w:t xml:space="preserve">    fun getValue(): Int {</w:t>
       </w:r>
     </w:p>
     <w:p>
@@ -6955,7 +7985,7 @@
         <w:rPr>
           <w:lang w:val="ru-RU"/>
         </w:rPr>
-        <w:t xml:space="preserve">    {</w:t>
+        <w:t xml:space="preserve">        lock.lock()</w:t>
       </w:r>
     </w:p>
     <w:p>
@@ -6969,7 +7999,7 @@
         <w:rPr>
           <w:lang w:val="ru-RU"/>
         </w:rPr>
-        <w:t xml:space="preserve">        lock (_lockObject)</w:t>
+        <w:t xml:space="preserve">        try {</w:t>
       </w:r>
     </w:p>
     <w:p>
@@ -6983,7 +8013,7 @@
         <w:rPr>
           <w:lang w:val="ru-RU"/>
         </w:rPr>
-        <w:t xml:space="preserve">        {</w:t>
+        <w:t xml:space="preserve">            return counter</w:t>
       </w:r>
     </w:p>
     <w:p>
@@ -6997,7 +8027,7 @@
         <w:rPr>
           <w:lang w:val="ru-RU"/>
         </w:rPr>
-        <w:t xml:space="preserve">            return _counter;</w:t>
+        <w:t xml:space="preserve">        } finally {</w:t>
       </w:r>
     </w:p>
     <w:p>
@@ -7011,6 +8041,20 @@
         <w:rPr>
           <w:lang w:val="ru-RU"/>
         </w:rPr>
+        <w:t xml:space="preserve">            lock.unlock()</w:t>
+      </w:r>
+    </w:p>
+    <w:p>
+      <w:pPr>
+        <w:pStyle w:val="afa"/>
+        <w:rPr>
+          <w:lang w:val="ru-RU"/>
+        </w:rPr>
+      </w:pPr>
+      <w:r>
+        <w:rPr>
+          <w:lang w:val="ru-RU"/>
+        </w:rPr>
         <w:t xml:space="preserve">        }</w:t>
       </w:r>
     </w:p>
@@ -7061,7 +8105,7 @@
         <w:rPr>
           <w:lang w:val="ru-RU"/>
         </w:rPr>
-        <w:t>class Program</w:t>
+        <w:t>fun main() {</w:t>
       </w:r>
     </w:p>
     <w:p>
@@ -7075,7 +8119,7 @@
         <w:rPr>
           <w:lang w:val="ru-RU"/>
         </w:rPr>
-        <w:t>{</w:t>
+        <w:t xml:space="preserve">    val resource = SharedResource()</w:t>
       </w:r>
     </w:p>
     <w:p>
@@ -7085,48 +8129,48 @@
           <w:lang w:val="ru-RU"/>
         </w:rPr>
       </w:pPr>
-      <w:r>
+    </w:p>
+    <w:p>
+      <w:pPr>
+        <w:pStyle w:val="afa"/>
         <w:rPr>
           <w:lang w:val="ru-RU"/>
         </w:rPr>
-        <w:t xml:space="preserve">    static void Main(string[] args)</w:t>
-      </w:r>
-    </w:p>
-    <w:p>
-      <w:pPr>
-        <w:pStyle w:val="afa"/>
+      </w:pPr>
+      <w:r>
         <w:rPr>
           <w:lang w:val="ru-RU"/>
         </w:rPr>
-      </w:pPr>
-      <w:r>
+        <w:t xml:space="preserve">    val thread1 = Thread {</w:t>
+      </w:r>
+    </w:p>
+    <w:p>
+      <w:pPr>
+        <w:pStyle w:val="afa"/>
         <w:rPr>
           <w:lang w:val="ru-RU"/>
         </w:rPr>
-        <w:t xml:space="preserve">    {</w:t>
-      </w:r>
-    </w:p>
-    <w:p>
-      <w:pPr>
-        <w:pStyle w:val="afa"/>
+      </w:pPr>
+      <w:r>
         <w:rPr>
           <w:lang w:val="ru-RU"/>
         </w:rPr>
-      </w:pPr>
-      <w:r>
+        <w:t xml:space="preserve">        repeat(10000) { resource.increment() }</w:t>
+      </w:r>
+    </w:p>
+    <w:p>
+      <w:pPr>
+        <w:pStyle w:val="afa"/>
         <w:rPr>
           <w:lang w:val="ru-RU"/>
         </w:rPr>
-        <w:t xml:space="preserve">        SharedResource resource = new SharedResource();</w:t>
-      </w:r>
-    </w:p>
-    <w:p>
-      <w:pPr>
-        <w:pStyle w:val="afa"/>
+      </w:pPr>
+      <w:r>
         <w:rPr>
           <w:lang w:val="ru-RU"/>
         </w:rPr>
-      </w:pPr>
+        <w:t xml:space="preserve">    }</w:t>
+      </w:r>
     </w:p>
     <w:p>
       <w:pPr>
@@ -7135,54 +8179,56 @@
           <w:lang w:val="ru-RU"/>
         </w:rPr>
       </w:pPr>
-      <w:r>
+    </w:p>
+    <w:p>
+      <w:pPr>
+        <w:pStyle w:val="afa"/>
         <w:rPr>
           <w:lang w:val="ru-RU"/>
         </w:rPr>
-        <w:t xml:space="preserve">        // Створюємо два потоки, які збільшують значення ресурсу</w:t>
-      </w:r>
-    </w:p>
-    <w:p>
-      <w:pPr>
-        <w:pStyle w:val="afa"/>
+      </w:pPr>
+      <w:r>
         <w:rPr>
           <w:lang w:val="ru-RU"/>
         </w:rPr>
-      </w:pPr>
-      <w:r>
+        <w:t xml:space="preserve">    val thread2 = Thread {</w:t>
+      </w:r>
+    </w:p>
+    <w:p>
+      <w:pPr>
+        <w:pStyle w:val="afa"/>
         <w:rPr>
           <w:lang w:val="ru-RU"/>
         </w:rPr>
-        <w:t xml:space="preserve">        Thread thread1 = new Thread(() =&gt;</w:t>
-      </w:r>
-    </w:p>
-    <w:p>
-      <w:pPr>
-        <w:pStyle w:val="afa"/>
+      </w:pPr>
+      <w:r>
         <w:rPr>
           <w:lang w:val="ru-RU"/>
         </w:rPr>
-      </w:pPr>
-      <w:r>
+        <w:t xml:space="preserve">        repeat(10000) { resource.increment() }</w:t>
+      </w:r>
+    </w:p>
+    <w:p>
+      <w:pPr>
+        <w:pStyle w:val="afa"/>
         <w:rPr>
           <w:lang w:val="ru-RU"/>
         </w:rPr>
-        <w:t xml:space="preserve">        {</w:t>
-      </w:r>
-    </w:p>
-    <w:p>
-      <w:pPr>
-        <w:pStyle w:val="afa"/>
+      </w:pPr>
+      <w:r>
         <w:rPr>
           <w:lang w:val="ru-RU"/>
         </w:rPr>
-      </w:pPr>
-      <w:r>
+        <w:t xml:space="preserve">    }</w:t>
+      </w:r>
+    </w:p>
+    <w:p>
+      <w:pPr>
+        <w:pStyle w:val="afa"/>
         <w:rPr>
           <w:lang w:val="ru-RU"/>
         </w:rPr>
-        <w:t xml:space="preserve">            for (int i = 0; i &lt; 10000; i++)</w:t>
-      </w:r>
+      </w:pPr>
     </w:p>
     <w:p>
       <w:pPr>
@@ -7195,7 +8241,7 @@
         <w:rPr>
           <w:lang w:val="ru-RU"/>
         </w:rPr>
-        <w:t xml:space="preserve">            {</w:t>
+        <w:t xml:space="preserve">    thread1.start()</w:t>
       </w:r>
     </w:p>
     <w:p>
@@ -7209,7 +8255,7 @@
         <w:rPr>
           <w:lang w:val="ru-RU"/>
         </w:rPr>
-        <w:t xml:space="preserve">                resource.Increment();</w:t>
+        <w:t xml:space="preserve">    thread2.start()</w:t>
       </w:r>
     </w:p>
     <w:p>
@@ -7219,34 +8265,34 @@
           <w:lang w:val="ru-RU"/>
         </w:rPr>
       </w:pPr>
-      <w:r>
+    </w:p>
+    <w:p>
+      <w:pPr>
+        <w:pStyle w:val="afa"/>
         <w:rPr>
           <w:lang w:val="ru-RU"/>
         </w:rPr>
-        <w:t xml:space="preserve">            }</w:t>
-      </w:r>
-    </w:p>
-    <w:p>
-      <w:pPr>
-        <w:pStyle w:val="afa"/>
+      </w:pPr>
+      <w:r>
         <w:rPr>
           <w:lang w:val="ru-RU"/>
         </w:rPr>
-      </w:pPr>
-      <w:r>
+        <w:t xml:space="preserve">    thread1.join()</w:t>
+      </w:r>
+    </w:p>
+    <w:p>
+      <w:pPr>
+        <w:pStyle w:val="afa"/>
         <w:rPr>
           <w:lang w:val="ru-RU"/>
         </w:rPr>
-        <w:t xml:space="preserve">        });</w:t>
-      </w:r>
-    </w:p>
-    <w:p>
-      <w:pPr>
-        <w:pStyle w:val="afa"/>
+      </w:pPr>
+      <w:r>
         <w:rPr>
           <w:lang w:val="ru-RU"/>
         </w:rPr>
-      </w:pPr>
+        <w:t xml:space="preserve">    thread2.join()</w:t>
+      </w:r>
     </w:p>
     <w:p>
       <w:pPr>
@@ -7255,248 +8301,34 @@
           <w:lang w:val="ru-RU"/>
         </w:rPr>
       </w:pPr>
-      <w:r>
+    </w:p>
+    <w:p>
+      <w:pPr>
+        <w:pStyle w:val="afa"/>
         <w:rPr>
           <w:lang w:val="ru-RU"/>
         </w:rPr>
-        <w:t xml:space="preserve">        Thread thread2 = new Thread(() =&gt;</w:t>
-      </w:r>
-    </w:p>
-    <w:p>
-      <w:pPr>
-        <w:pStyle w:val="afa"/>
+      </w:pPr>
+      <w:r>
         <w:rPr>
           <w:lang w:val="ru-RU"/>
         </w:rPr>
-      </w:pPr>
-      <w:r>
+        <w:t xml:space="preserve">    println("Final value: ${resource.getValue()}")</w:t>
+      </w:r>
+    </w:p>
+    <w:p>
+      <w:pPr>
+        <w:pStyle w:val="afa"/>
         <w:rPr>
           <w:lang w:val="ru-RU"/>
         </w:rPr>
-        <w:t xml:space="preserve">        {</w:t>
-      </w:r>
-    </w:p>
-    <w:p>
-      <w:pPr>
-        <w:pStyle w:val="afa"/>
+      </w:pPr>
+      <w:r>
         <w:rPr>
           <w:lang w:val="ru-RU"/>
         </w:rPr>
-      </w:pPr>
-      <w:r>
-        <w:rPr>
-          <w:lang w:val="ru-RU"/>
-        </w:rPr>
-        <w:t xml:space="preserve">            for (int i = 0; i &lt; 10000; i++)</w:t>
-      </w:r>
-    </w:p>
-    <w:p>
-      <w:pPr>
-        <w:pStyle w:val="afa"/>
-        <w:rPr>
-          <w:lang w:val="ru-RU"/>
-        </w:rPr>
-      </w:pPr>
-      <w:r>
-        <w:rPr>
-          <w:lang w:val="ru-RU"/>
-        </w:rPr>
-        <w:t xml:space="preserve">            {</w:t>
-      </w:r>
-    </w:p>
-    <w:p>
-      <w:pPr>
-        <w:pStyle w:val="afa"/>
-        <w:rPr>
-          <w:lang w:val="ru-RU"/>
-        </w:rPr>
-      </w:pPr>
-      <w:r>
-        <w:rPr>
-          <w:lang w:val="ru-RU"/>
-        </w:rPr>
-        <w:t xml:space="preserve">                resource.Increment();</w:t>
-      </w:r>
-    </w:p>
-    <w:p>
-      <w:pPr>
-        <w:pStyle w:val="afa"/>
-        <w:rPr>
-          <w:lang w:val="ru-RU"/>
-        </w:rPr>
-      </w:pPr>
-      <w:r>
-        <w:rPr>
-          <w:lang w:val="ru-RU"/>
-        </w:rPr>
-        <w:t xml:space="preserve">            }</w:t>
-      </w:r>
-    </w:p>
-    <w:p>
-      <w:pPr>
-        <w:pStyle w:val="afa"/>
-        <w:rPr>
-          <w:lang w:val="ru-RU"/>
-        </w:rPr>
-      </w:pPr>
-      <w:r>
-        <w:rPr>
-          <w:lang w:val="ru-RU"/>
-        </w:rPr>
-        <w:t xml:space="preserve">        });</w:t>
-      </w:r>
-    </w:p>
-    <w:p>
-      <w:pPr>
-        <w:pStyle w:val="afa"/>
-        <w:rPr>
-          <w:lang w:val="ru-RU"/>
-        </w:rPr>
-      </w:pPr>
-    </w:p>
-    <w:p>
-      <w:pPr>
-        <w:pStyle w:val="afa"/>
-        <w:rPr>
-          <w:lang w:val="ru-RU"/>
-        </w:rPr>
-      </w:pPr>
-      <w:r>
-        <w:rPr>
-          <w:lang w:val="ru-RU"/>
-        </w:rPr>
-        <w:t xml:space="preserve">        thread1.Start();</w:t>
-      </w:r>
-    </w:p>
-    <w:p>
-      <w:pPr>
-        <w:pStyle w:val="afa"/>
-        <w:rPr>
-          <w:lang w:val="ru-RU"/>
-        </w:rPr>
-      </w:pPr>
-      <w:r>
-        <w:rPr>
-          <w:lang w:val="ru-RU"/>
-        </w:rPr>
-        <w:t xml:space="preserve">        thread2.Start();</w:t>
-      </w:r>
-    </w:p>
-    <w:p>
-      <w:pPr>
-        <w:pStyle w:val="afa"/>
-        <w:rPr>
-          <w:lang w:val="ru-RU"/>
-        </w:rPr>
-      </w:pPr>
-    </w:p>
-    <w:p>
-      <w:pPr>
-        <w:pStyle w:val="afa"/>
-        <w:rPr>
-          <w:lang w:val="ru-RU"/>
-        </w:rPr>
-      </w:pPr>
-      <w:r>
-        <w:rPr>
-          <w:lang w:val="ru-RU"/>
-        </w:rPr>
-        <w:t xml:space="preserve">        thread1.Join();</w:t>
-      </w:r>
-    </w:p>
-    <w:p>
-      <w:pPr>
-        <w:pStyle w:val="afa"/>
-        <w:rPr>
-          <w:lang w:val="ru-RU"/>
-        </w:rPr>
-      </w:pPr>
-      <w:r>
-        <w:rPr>
-          <w:lang w:val="ru-RU"/>
-        </w:rPr>
-        <w:t xml:space="preserve">        thread2.Join();</w:t>
-      </w:r>
-    </w:p>
-    <w:p>
-      <w:pPr>
-        <w:pStyle w:val="afa"/>
-        <w:rPr>
-          <w:lang w:val="ru-RU"/>
-        </w:rPr>
-      </w:pPr>
-    </w:p>
-    <w:p>
-      <w:pPr>
-        <w:pStyle w:val="afa"/>
-        <w:rPr>
-          <w:lang w:val="ru-RU"/>
-        </w:rPr>
-      </w:pPr>
-      <w:r>
-        <w:rPr>
-          <w:lang w:val="ru-RU"/>
-        </w:rPr>
-        <w:t xml:space="preserve">        Console.WriteLine("Final value: " + resource.GetValue());</w:t>
-      </w:r>
-    </w:p>
-    <w:p>
-      <w:pPr>
-        <w:pStyle w:val="afa"/>
-        <w:rPr>
-          <w:lang w:val="ru-RU"/>
-        </w:rPr>
-      </w:pPr>
-    </w:p>
-    <w:p>
-      <w:pPr>
-        <w:pStyle w:val="afa"/>
-        <w:rPr>
-          <w:lang w:val="ru-RU"/>
-        </w:rPr>
-      </w:pPr>
-      <w:r>
-        <w:rPr>
-          <w:lang w:val="ru-RU"/>
-        </w:rPr>
-        <w:t xml:space="preserve">        Console.ReadKey();</w:t>
-      </w:r>
-    </w:p>
-    <w:p>
-      <w:pPr>
-        <w:pStyle w:val="afa"/>
-        <w:rPr>
-          <w:lang w:val="ru-RU"/>
-        </w:rPr>
-      </w:pPr>
-      <w:r>
-        <w:rPr>
-          <w:lang w:val="ru-RU"/>
-        </w:rPr>
-        <w:t xml:space="preserve">    }</w:t>
-      </w:r>
-    </w:p>
-    <w:p>
-      <w:pPr>
-        <w:pStyle w:val="afa"/>
-        <w:rPr>
-          <w:lang w:val="ru-RU"/>
-        </w:rPr>
-      </w:pPr>
-      <w:r>
-        <w:rPr>
-          <w:lang w:val="ru-RU"/>
-        </w:rPr>
         <w:t>}</w:t>
       </w:r>
-    </w:p>
-    <w:p>
-      <w:pPr>
-        <w:pStyle w:val="afa"/>
-        <w:rPr>
-          <w:lang w:val="ru-RU"/>
-        </w:rPr>
-      </w:pPr>
     </w:p>
     <w:sectPr>
       <w:headerReference w:type="default" r:id="rId40"/>
@@ -21747,6 +22579,7 @@
   <w:style w:type="character" w:default="1" w:styleId="a0">
     <w:name w:val="Default Paragraph Font"/>
     <w:uiPriority w:val="1"/>
+    <w:semiHidden/>
     <w:unhideWhenUsed/>
   </w:style>
   <w:style w:type="table" w:default="1" w:styleId="a1">

</xml_diff>